<commit_message>
Added slider modifiers: player length + ball speed with reset
</commit_message>
<xml_diff>
--- a/docs/Pong_玩家說明文件.docx
+++ b/docs/Pong_玩家說明文件.docx
@@ -95,13 +95,8 @@
       </w:r>
       <w:r>
         <w:tab/>
-        <w:t xml:space="preserve">Control with W, S to move up and down </w:t>
-      </w:r>
-      <w:proofErr w:type="gramStart"/>
-      <w:r>
-        <w:t>respectively</w:t>
-      </w:r>
-      <w:proofErr w:type="gramEnd"/>
+        <w:t>Control with W, S to move up and down respectively</w:t>
+      </w:r>
     </w:p>
     <w:p>
       <w:pPr>
@@ -116,13 +111,8 @@
       </w:r>
       <w:r>
         <w:tab/>
-        <w:t xml:space="preserve">Control with Up, Down arrows to move up and down </w:t>
-      </w:r>
-      <w:proofErr w:type="gramStart"/>
-      <w:r>
-        <w:t>respectively</w:t>
-      </w:r>
-      <w:proofErr w:type="gramEnd"/>
+        <w:t>Control with Up, Down arrows to move up and down respectively</w:t>
+      </w:r>
     </w:p>
     <w:p>
       <w:pPr>
@@ -161,20 +151,15 @@
     </w:p>
     <w:p>
       <w:r>
-        <w:t xml:space="preserve">Try to score as many </w:t>
-      </w:r>
-      <w:proofErr w:type="gramStart"/>
-      <w:r>
-        <w:t>points</w:t>
-      </w:r>
-      <w:proofErr w:type="gramEnd"/>
-      <w:r>
-        <w:t xml:space="preserve"> against your opponent to win the game, do not let the ball reach the end of your side!</w:t>
+        <w:t>Try to score as many points against your opponent to win the game, do not let the ball reach the end of your side!</w:t>
       </w:r>
     </w:p>
     <w:p/>
     <w:p>
       <w:r>
+        <w:rPr>
+          <w:noProof/>
+        </w:rPr>
         <w:drawing>
           <wp:inline distT="0" distB="0" distL="0" distR="0" wp14:anchorId="2A4341F2" wp14:editId="71459F2D">
             <wp:extent cx="922100" cy="586791"/>
@@ -218,10 +203,24 @@
       </w:r>
       <w:r>
         <w:tab/>
+      </w:r>
+      <w:r>
+        <w:t>Pause with spacebar</w:t>
+      </w:r>
+      <w:r>
+        <w:br/>
+      </w:r>
+      <w:r>
+        <w:t>(</w:t>
+      </w:r>
+      <w:r>
         <w:t>P</w:t>
       </w:r>
       <w:r>
-        <w:t>ausing the game freezes the ball but players are still allowed to move up and down freely.</w:t>
+        <w:t>ausing the game freezes the ball but players are still allowed to move up and down freely</w:t>
+      </w:r>
+      <w:r>
+        <w:t>)</w:t>
       </w:r>
     </w:p>
     <w:p>

</xml_diff>